<commit_message>
The page now pushs down the screen when in mobile
</commit_message>
<xml_diff>
--- a/Project - Item Review Node Application.docx
+++ b/Project - Item Review Node Application.docx
@@ -1,6 +1,6 @@
 
 <file path=word/document.xml><?xml version="1.0" encoding="utf-8"?>
-<w:document xmlns:wpc="http://schemas.microsoft.com/office/word/2010/wordprocessingCanvas" xmlns:cx="http://schemas.microsoft.com/office/drawing/2014/chartex" xmlns:cx1="http://schemas.microsoft.com/office/drawing/2015/9/8/chartex" xmlns:mc="http://schemas.openxmlformats.org/markup-compatibility/2006" xmlns:o="urn:schemas-microsoft-com:office:office" xmlns:r="http://schemas.openxmlformats.org/officeDocument/2006/relationships" xmlns:m="http://schemas.openxmlformats.org/officeDocument/2006/math" xmlns:v="urn:schemas-microsoft-com:vml" xmlns:wp14="http://schemas.microsoft.com/office/word/2010/wordprocessingDrawing" xmlns:wp="http://schemas.openxmlformats.org/drawingml/2006/wordprocessingDrawing" xmlns:w10="urn:schemas-microsoft-com:office:word" xmlns:w="http://schemas.openxmlformats.org/wordprocessingml/2006/main" xmlns:w14="http://schemas.microsoft.com/office/word/2010/wordml" xmlns:w15="http://schemas.microsoft.com/office/word/2012/wordml" xmlns:w16se="http://schemas.microsoft.com/office/word/2015/wordml/symex" xmlns:wpg="http://schemas.microsoft.com/office/word/2010/wordprocessingGroup" xmlns:wpi="http://schemas.microsoft.com/office/word/2010/wordprocessingInk" xmlns:wne="http://schemas.microsoft.com/office/word/2006/wordml" xmlns:wps="http://schemas.microsoft.com/office/word/2010/wordprocessingShape" mc:Ignorable="w14 w15 w16se wp14">
+<w:document xmlns:wpc="http://schemas.microsoft.com/office/word/2010/wordprocessingCanvas" xmlns:cx="http://schemas.microsoft.com/office/drawing/2014/chartex" xmlns:cx1="http://schemas.microsoft.com/office/drawing/2015/9/8/chartex" xmlns:cx2="http://schemas.microsoft.com/office/drawing/2015/10/21/chartex" xmlns:cx3="http://schemas.microsoft.com/office/drawing/2016/5/9/chartex" xmlns:cx4="http://schemas.microsoft.com/office/drawing/2016/5/10/chartex" xmlns:cx5="http://schemas.microsoft.com/office/drawing/2016/5/11/chartex" xmlns:cx6="http://schemas.microsoft.com/office/drawing/2016/5/12/chartex" xmlns:cx7="http://schemas.microsoft.com/office/drawing/2016/5/13/chartex" xmlns:cx8="http://schemas.microsoft.com/office/drawing/2016/5/14/chartex" xmlns:mc="http://schemas.openxmlformats.org/markup-compatibility/2006" xmlns:aink="http://schemas.microsoft.com/office/drawing/2016/ink" xmlns:am3d="http://schemas.microsoft.com/office/drawing/2017/model3d" xmlns:o="urn:schemas-microsoft-com:office:office" xmlns:r="http://schemas.openxmlformats.org/officeDocument/2006/relationships" xmlns:m="http://schemas.openxmlformats.org/officeDocument/2006/math" xmlns:v="urn:schemas-microsoft-com:vml" xmlns:wp14="http://schemas.microsoft.com/office/word/2010/wordprocessingDrawing" xmlns:wp="http://schemas.openxmlformats.org/drawingml/2006/wordprocessingDrawing" xmlns:w10="urn:schemas-microsoft-com:office:word" xmlns:w="http://schemas.openxmlformats.org/wordprocessingml/2006/main" xmlns:w14="http://schemas.microsoft.com/office/word/2010/wordml" xmlns:w15="http://schemas.microsoft.com/office/word/2012/wordml" xmlns:w16cid="http://schemas.microsoft.com/office/word/2016/wordml/cid" xmlns:w16se="http://schemas.microsoft.com/office/word/2015/wordml/symex" xmlns:wpg="http://schemas.microsoft.com/office/word/2010/wordprocessingGroup" xmlns:wpi="http://schemas.microsoft.com/office/word/2010/wordprocessingInk" xmlns:wne="http://schemas.microsoft.com/office/word/2006/wordml" xmlns:wps="http://schemas.microsoft.com/office/word/2010/wordprocessingShape" mc:Ignorable="w14 w15 w16se w16cid wp14">
   <w:body>
     <w:p>
       <w:pPr>
@@ -28,8 +28,6 @@
         </w:rPr>
         <w:t>512</w:t>
       </w:r>
-      <w:bookmarkStart w:id="0" w:name="_GoBack"/>
-      <w:bookmarkEnd w:id="0"/>
       <w:r>
         <w:rPr>
           <w:rFonts w:asciiTheme="minorHAnsi" w:hAnsiTheme="minorHAnsi"/>
@@ -474,26 +472,50 @@
           <w:p>
             <w:pPr>
               <w:pStyle w:val="NoSpacing"/>
-            </w:pPr>
-            <w:r>
+              <w:rPr>
+                <w:highlight w:val="green"/>
+              </w:rPr>
+            </w:pPr>
+            <w:r>
+              <w:rPr>
+                <w:highlight w:val="green"/>
+              </w:rPr>
               <w:t xml:space="preserve">At least </w:t>
             </w:r>
             <w:r>
+              <w:rPr>
+                <w:highlight w:val="green"/>
+              </w:rPr>
               <w:t>six</w:t>
             </w:r>
             <w:r>
+              <w:rPr>
+                <w:highlight w:val="green"/>
+              </w:rPr>
               <w:t xml:space="preserve"> pages – a login page, a home page, two item pages</w:t>
             </w:r>
             <w:r>
+              <w:rPr>
+                <w:highlight w:val="green"/>
+              </w:rPr>
               <w:t xml:space="preserve">, a </w:t>
             </w:r>
             <w:r>
+              <w:rPr>
+                <w:highlight w:val="green"/>
+              </w:rPr>
               <w:t>contact page</w:t>
             </w:r>
             <w:r>
+              <w:rPr>
+                <w:highlight w:val="green"/>
+              </w:rPr>
               <w:t xml:space="preserve"> and a 404 page</w:t>
             </w:r>
             <w:r>
+              <w:rPr>
+                <w:highlight w:val="green"/>
+              </w:rPr>
               <w:t>.</w:t>
             </w:r>
           </w:p>
@@ -526,14 +548,26 @@
           <w:p>
             <w:pPr>
               <w:pStyle w:val="NoSpacing"/>
-            </w:pPr>
-            <w:r>
+              <w:rPr>
+                <w:highlight w:val="green"/>
+              </w:rPr>
+            </w:pPr>
+            <w:r>
+              <w:rPr>
+                <w:highlight w:val="green"/>
+              </w:rPr>
               <w:t>A hamburger menu displaying when the navigation bar is scaled to smaller devices</w:t>
             </w:r>
             <w:r>
+              <w:rPr>
+                <w:highlight w:val="green"/>
+              </w:rPr>
               <w:t>.</w:t>
             </w:r>
             <w:r>
+              <w:rPr>
+                <w:highlight w:val="green"/>
+              </w:rPr>
               <w:t xml:space="preserve"> </w:t>
             </w:r>
           </w:p>
@@ -566,38 +600,64 @@
           <w:p>
             <w:pPr>
               <w:pStyle w:val="NoSpacing"/>
-            </w:pPr>
-            <w:r>
+              <w:rPr>
+                <w:highlight w:val="green"/>
+              </w:rPr>
+            </w:pPr>
+            <w:r>
+              <w:rPr>
+                <w:highlight w:val="green"/>
+              </w:rPr>
               <w:t>A</w:t>
             </w:r>
             <w:r>
+              <w:rPr>
+                <w:highlight w:val="green"/>
+              </w:rPr>
               <w:t xml:space="preserve"> login page </w:t>
             </w:r>
             <w:r>
+              <w:rPr>
+                <w:highlight w:val="green"/>
+              </w:rPr>
               <w:t>that cont</w:t>
             </w:r>
             <w:r>
+              <w:rPr>
+                <w:highlight w:val="green"/>
+              </w:rPr>
               <w:t>ains a form with a username, password and submit input</w:t>
             </w:r>
             <w:r>
+              <w:rPr>
+                <w:highlight w:val="green"/>
+              </w:rPr>
               <w:t xml:space="preserve">. If the user enters the following credentials: username = </w:t>
             </w:r>
             <w:r>
               <w:rPr>
                 <w:b/>
+                <w:highlight w:val="green"/>
               </w:rPr>
               <w:t>user</w:t>
             </w:r>
             <w:r>
+              <w:rPr>
+                <w:highlight w:val="green"/>
+              </w:rPr>
               <w:t xml:space="preserve"> and password = </w:t>
             </w:r>
             <w:r>
               <w:rPr>
                 <w:b/>
+                <w:highlight w:val="green"/>
               </w:rPr>
               <w:t>P@ssw0rd123</w:t>
             </w:r>
             <w:r>
+              <w:rPr>
+                <w:highlight w:val="green"/>
+              </w:rPr>
               <w:t>, s/he will be redirected to the home page. If the user enters incorrect credentials, s/he will be will redirected to the login page.</w:t>
             </w:r>
           </w:p>
@@ -630,47 +690,66 @@
           <w:p>
             <w:pPr>
               <w:pStyle w:val="NoSpacing"/>
-            </w:pPr>
-            <w:r>
+              <w:rPr>
+                <w:highlight w:val="green"/>
+              </w:rPr>
+            </w:pPr>
+            <w:r>
+              <w:rPr>
+                <w:highlight w:val="green"/>
+              </w:rPr>
               <w:t xml:space="preserve">Two JSON files that hold four item objects. Each object </w:t>
             </w:r>
             <w:r>
               <w:rPr>
                 <w:b/>
+                <w:highlight w:val="green"/>
               </w:rPr>
               <w:t xml:space="preserve">must </w:t>
             </w:r>
             <w:r>
-              <w:t>contain</w:t>
-            </w:r>
-            <w:r>
-              <w:t xml:space="preserve"> the following key/values pairs: </w:t>
-            </w:r>
-            <w:r>
-              <w:rPr>
-                <w:b/>
+              <w:rPr>
+                <w:highlight w:val="green"/>
+              </w:rPr>
+              <w:t xml:space="preserve">contain the following key/values pairs: </w:t>
+            </w:r>
+            <w:r>
+              <w:rPr>
+                <w:b/>
+                <w:highlight w:val="green"/>
               </w:rPr>
               <w:t>name</w:t>
             </w:r>
             <w:r>
+              <w:rPr>
+                <w:highlight w:val="green"/>
+              </w:rPr>
               <w:t xml:space="preserve">, </w:t>
             </w:r>
             <w:r>
               <w:rPr>
                 <w:b/>
+                <w:highlight w:val="green"/>
               </w:rPr>
               <w:t>description</w:t>
             </w:r>
             <w:r>
+              <w:rPr>
+                <w:highlight w:val="green"/>
+              </w:rPr>
               <w:t xml:space="preserve"> and </w:t>
             </w:r>
             <w:r>
               <w:rPr>
                 <w:b/>
+                <w:highlight w:val="green"/>
               </w:rPr>
               <w:t>image</w:t>
             </w:r>
             <w:r>
+              <w:rPr>
+                <w:highlight w:val="green"/>
+              </w:rPr>
               <w:t>.</w:t>
             </w:r>
           </w:p>
@@ -751,13 +830,29 @@
                 <w:b/>
                 <w:i/>
               </w:rPr>
-              <w:t>/jerseys?count=2</w:t>
-            </w:r>
+              <w:t>/</w:t>
+            </w:r>
+            <w:proofErr w:type="spellStart"/>
             <w:r>
               <w:rPr>
                 <w:b/>
                 <w:i/>
               </w:rPr>
+              <w:t>jerseys?count</w:t>
+            </w:r>
+            <w:proofErr w:type="spellEnd"/>
+            <w:r>
+              <w:rPr>
+                <w:b/>
+                <w:i/>
+              </w:rPr>
+              <w:t>=2</w:t>
+            </w:r>
+            <w:r>
+              <w:rPr>
+                <w:b/>
+                <w:i/>
+              </w:rPr>
               <w:t xml:space="preserve"> </w:t>
             </w:r>
             <w:r>
@@ -772,6 +867,8 @@
             <w:r>
               <w:t>.</w:t>
             </w:r>
+            <w:bookmarkStart w:id="0" w:name="_GoBack"/>
+            <w:bookmarkEnd w:id="0"/>
           </w:p>
         </w:tc>
       </w:tr>
@@ -804,30 +901,47 @@
               <w:pStyle w:val="NoSpacing"/>
             </w:pPr>
             <w:r>
+              <w:rPr>
+                <w:highlight w:val="green"/>
+              </w:rPr>
               <w:t xml:space="preserve">Item rating functionality using </w:t>
             </w:r>
             <w:r>
               <w:rPr>
                 <w:b/>
+                <w:highlight w:val="green"/>
               </w:rPr>
               <w:t>jQuery</w:t>
             </w:r>
             <w:r>
+              <w:rPr>
+                <w:highlight w:val="green"/>
+              </w:rPr>
               <w:t xml:space="preserve">. You </w:t>
             </w:r>
             <w:r>
               <w:rPr>
                 <w:b/>
+                <w:highlight w:val="green"/>
               </w:rPr>
               <w:t>need</w:t>
             </w:r>
             <w:r>
+              <w:rPr>
+                <w:highlight w:val="green"/>
+              </w:rPr>
               <w:t xml:space="preserve"> to display five stars for each item. The user can click the item rating of their choice and it will</w:t>
             </w:r>
             <w:r>
+              <w:rPr>
+                <w:highlight w:val="green"/>
+              </w:rPr>
               <w:t xml:space="preserve"> fill in the appropriate number of stars</w:t>
             </w:r>
             <w:r>
+              <w:rPr>
+                <w:highlight w:val="green"/>
+              </w:rPr>
               <w:t xml:space="preserve"> for that item.</w:t>
             </w:r>
           </w:p>
@@ -862,25 +976,38 @@
               <w:pStyle w:val="NoSpacing"/>
             </w:pPr>
             <w:r>
+              <w:rPr>
+                <w:highlight w:val="green"/>
+              </w:rPr>
               <w:t xml:space="preserve">A comment section that contains a form </w:t>
             </w:r>
             <w:r>
+              <w:rPr>
+                <w:highlight w:val="green"/>
+              </w:rPr>
               <w:t>with a name, comment and submit input</w:t>
             </w:r>
             <w:r>
-              <w:t xml:space="preserve"> </w:t>
-            </w:r>
-            <w:r>
-              <w:t xml:space="preserve">using </w:t>
-            </w:r>
-            <w:r>
-              <w:rPr>
-                <w:b/>
+              <w:rPr>
+                <w:highlight w:val="green"/>
+              </w:rPr>
+              <w:t xml:space="preserve"> using </w:t>
+            </w:r>
+            <w:r>
+              <w:rPr>
+                <w:b/>
+                <w:highlight w:val="green"/>
               </w:rPr>
               <w:t>jQuery</w:t>
             </w:r>
             <w:r>
-              <w:t>. When the user writes and submits their comment, append the contents to a div. Display an avatar</w:t>
+              <w:rPr>
+                <w:highlight w:val="green"/>
+              </w:rPr>
+              <w:t>. When the user writes and submits their comment, append the contents to a div.</w:t>
+            </w:r>
+            <w:r>
+              <w:t xml:space="preserve"> Display an avatar</w:t>
             </w:r>
             <w:r>
               <w:t xml:space="preserve"> image</w:t>
@@ -923,24 +1050,34 @@
               <w:pStyle w:val="NoSpacing"/>
             </w:pPr>
             <w:r>
+              <w:rPr>
+                <w:highlight w:val="green"/>
+              </w:rPr>
               <w:t xml:space="preserve">A contact page that contains a form with </w:t>
             </w:r>
             <w:r>
+              <w:rPr>
+                <w:highlight w:val="green"/>
+              </w:rPr>
               <w:t>name, email address and submit input</w:t>
             </w:r>
             <w:r>
-              <w:t xml:space="preserve"> </w:t>
-            </w:r>
-            <w:r>
-              <w:t xml:space="preserve">using </w:t>
-            </w:r>
-            <w:r>
-              <w:rPr>
-                <w:b/>
+              <w:rPr>
+                <w:highlight w:val="green"/>
+              </w:rPr>
+              <w:t xml:space="preserve"> using </w:t>
+            </w:r>
+            <w:r>
+              <w:rPr>
+                <w:b/>
+                <w:highlight w:val="green"/>
               </w:rPr>
               <w:t>jQuery</w:t>
             </w:r>
             <w:r>
+              <w:rPr>
+                <w:highlight w:val="green"/>
+              </w:rPr>
               <w:t>. When the user submits their information, display the following message “Thank you &lt;name&gt;, we will get in touch soon”.</w:t>
             </w:r>
           </w:p>
@@ -973,20 +1110,38 @@
           <w:p>
             <w:pPr>
               <w:pStyle w:val="NoSpacing"/>
-            </w:pPr>
-            <w:r>
+              <w:rPr>
+                <w:highlight w:val="green"/>
+              </w:rPr>
+            </w:pPr>
+            <w:r>
+              <w:rPr>
+                <w:highlight w:val="green"/>
+              </w:rPr>
               <w:t xml:space="preserve">A 404 page that informs the user </w:t>
             </w:r>
             <w:r>
+              <w:rPr>
+                <w:highlight w:val="green"/>
+              </w:rPr>
               <w:t>if a</w:t>
             </w:r>
             <w:r>
+              <w:rPr>
+                <w:highlight w:val="green"/>
+              </w:rPr>
               <w:t xml:space="preserve"> page </w:t>
             </w:r>
             <w:r>
+              <w:rPr>
+                <w:highlight w:val="green"/>
+              </w:rPr>
               <w:t>is</w:t>
             </w:r>
             <w:r>
+              <w:rPr>
+                <w:highlight w:val="green"/>
+              </w:rPr>
               <w:t xml:space="preserve"> not found.</w:t>
             </w:r>
           </w:p>
@@ -1019,20 +1174,38 @@
           <w:p>
             <w:pPr>
               <w:pStyle w:val="NoSpacing"/>
-            </w:pPr>
-            <w:r>
+              <w:rPr>
+                <w:highlight w:val="green"/>
+              </w:rPr>
+            </w:pPr>
+            <w:r>
+              <w:rPr>
+                <w:highlight w:val="green"/>
+              </w:rPr>
               <w:t>P</w:t>
             </w:r>
             <w:r>
+              <w:rPr>
+                <w:highlight w:val="green"/>
+              </w:rPr>
               <w:t xml:space="preserve">ages </w:t>
             </w:r>
             <w:r>
+              <w:rPr>
+                <w:highlight w:val="green"/>
+              </w:rPr>
               <w:t xml:space="preserve">that </w:t>
             </w:r>
             <w:r>
+              <w:rPr>
+                <w:highlight w:val="green"/>
+              </w:rPr>
               <w:t>are fully styled using LESS</w:t>
             </w:r>
             <w:r>
+              <w:rPr>
+                <w:highlight w:val="green"/>
+              </w:rPr>
               <w:t>.</w:t>
             </w:r>
           </w:p>
@@ -1123,18 +1296,33 @@
               <w:pStyle w:val="NoSpacing"/>
             </w:pPr>
             <w:r>
+              <w:rPr>
+                <w:highlight w:val="green"/>
+              </w:rPr>
               <w:t xml:space="preserve">Deploy your </w:t>
             </w:r>
             <w:r>
+              <w:rPr>
+                <w:highlight w:val="green"/>
+              </w:rPr>
               <w:t>application</w:t>
             </w:r>
             <w:r>
+              <w:rPr>
+                <w:highlight w:val="green"/>
+              </w:rPr>
               <w:t xml:space="preserve"> to </w:t>
             </w:r>
             <w:r>
+              <w:rPr>
+                <w:highlight w:val="green"/>
+              </w:rPr>
               <w:t>Heroku</w:t>
             </w:r>
             <w:r>
+              <w:rPr>
+                <w:highlight w:val="green"/>
+              </w:rPr>
               <w:t>.</w:t>
             </w:r>
           </w:p>
@@ -2299,7 +2487,25 @@
                 <w:szCs w:val="16"/>
               </w:rPr>
               <w:lastRenderedPageBreak/>
-              <w:t xml:space="preserve">Application’s HTML and CSS mostly validates. No errors, but contains a few </w:t>
+              <w:t xml:space="preserve">Application’s HTML and CSS mostly validates. No </w:t>
+            </w:r>
+            <w:proofErr w:type="gramStart"/>
+            <w:r>
+              <w:rPr>
+                <w:rFonts w:cs="Arial"/>
+                <w:sz w:val="16"/>
+                <w:szCs w:val="16"/>
+              </w:rPr>
+              <w:t>errors, but</w:t>
+            </w:r>
+            <w:proofErr w:type="gramEnd"/>
+            <w:r>
+              <w:rPr>
+                <w:rFonts w:cs="Arial"/>
+                <w:sz w:val="16"/>
+                <w:szCs w:val="16"/>
+              </w:rPr>
+              <w:t xml:space="preserve"> contains a few </w:t>
             </w:r>
             <w:r>
               <w:rPr>
@@ -2566,7 +2772,25 @@
                 <w:sz w:val="16"/>
                 <w:szCs w:val="16"/>
               </w:rPr>
-              <w:t>All project files (views, public, etc) encapsulated in their own directory and included correctly.</w:t>
+              <w:t xml:space="preserve">All project files (views, public, </w:t>
+            </w:r>
+            <w:proofErr w:type="spellStart"/>
+            <w:r>
+              <w:rPr>
+                <w:rFonts w:cs="Arial"/>
+                <w:sz w:val="16"/>
+                <w:szCs w:val="16"/>
+              </w:rPr>
+              <w:t>etc</w:t>
+            </w:r>
+            <w:proofErr w:type="spellEnd"/>
+            <w:r>
+              <w:rPr>
+                <w:rFonts w:cs="Arial"/>
+                <w:sz w:val="16"/>
+                <w:szCs w:val="16"/>
+              </w:rPr>
+              <w:t>) encapsulated in their own directory and included correctly.</w:t>
             </w:r>
           </w:p>
           <w:p>
@@ -2607,7 +2831,35 @@
                 <w:sz w:val="16"/>
                 <w:szCs w:val="16"/>
               </w:rPr>
-              <w:t xml:space="preserve"> Project includes a Node.js .gitignore file.</w:t>
+              <w:t xml:space="preserve"> Project includes a </w:t>
+            </w:r>
+            <w:proofErr w:type="gramStart"/>
+            <w:r>
+              <w:rPr>
+                <w:rFonts w:cs="Arial"/>
+                <w:sz w:val="16"/>
+                <w:szCs w:val="16"/>
+              </w:rPr>
+              <w:t>Node.js .</w:t>
+            </w:r>
+            <w:proofErr w:type="spellStart"/>
+            <w:r>
+              <w:rPr>
+                <w:rFonts w:cs="Arial"/>
+                <w:sz w:val="16"/>
+                <w:szCs w:val="16"/>
+              </w:rPr>
+              <w:t>gitignore</w:t>
+            </w:r>
+            <w:proofErr w:type="spellEnd"/>
+            <w:proofErr w:type="gramEnd"/>
+            <w:r>
+              <w:rPr>
+                <w:rFonts w:cs="Arial"/>
+                <w:sz w:val="16"/>
+                <w:szCs w:val="16"/>
+              </w:rPr>
+              <w:t xml:space="preserve"> file.</w:t>
             </w:r>
           </w:p>
           <w:p>
@@ -2697,7 +2949,25 @@
                 <w:sz w:val="16"/>
                 <w:szCs w:val="16"/>
               </w:rPr>
-              <w:t>Most project files (views, public, etc) encapsulated in their own directory and are mostly included correctly.</w:t>
+              <w:t xml:space="preserve">Most project files (views, public, </w:t>
+            </w:r>
+            <w:proofErr w:type="spellStart"/>
+            <w:r>
+              <w:rPr>
+                <w:rFonts w:cs="Arial"/>
+                <w:sz w:val="16"/>
+                <w:szCs w:val="16"/>
+              </w:rPr>
+              <w:t>etc</w:t>
+            </w:r>
+            <w:proofErr w:type="spellEnd"/>
+            <w:r>
+              <w:rPr>
+                <w:rFonts w:cs="Arial"/>
+                <w:sz w:val="16"/>
+                <w:szCs w:val="16"/>
+              </w:rPr>
+              <w:t>) encapsulated in their own directory and are mostly included correctly.</w:t>
             </w:r>
           </w:p>
           <w:p>
@@ -2722,8 +2992,18 @@
                 <w:sz w:val="16"/>
                 <w:szCs w:val="16"/>
               </w:rPr>
-              <w:t>story and messages fairly detailed</w:t>
-            </w:r>
+              <w:t xml:space="preserve">story and messages </w:t>
+            </w:r>
+            <w:proofErr w:type="gramStart"/>
+            <w:r>
+              <w:rPr>
+                <w:rFonts w:cs="Arial"/>
+                <w:sz w:val="16"/>
+                <w:szCs w:val="16"/>
+              </w:rPr>
+              <w:t>fairly detailed</w:t>
+            </w:r>
+            <w:proofErr w:type="gramEnd"/>
             <w:r>
               <w:rPr>
                 <w:rFonts w:cs="Arial"/>
@@ -2738,32 +3018,78 @@
                 <w:sz w:val="16"/>
                 <w:szCs w:val="16"/>
               </w:rPr>
-              <w:t xml:space="preserve"> Project includes a Node.js .gitignore file. </w:t>
-            </w:r>
-          </w:p>
-          <w:p>
-            <w:pPr>
-              <w:rPr>
-                <w:rFonts w:cs="Arial"/>
-                <w:sz w:val="16"/>
-                <w:szCs w:val="16"/>
-              </w:rPr>
-            </w:pPr>
-            <w:r>
-              <w:rPr>
-                <w:rFonts w:cs="Arial"/>
-                <w:sz w:val="16"/>
-                <w:szCs w:val="16"/>
-              </w:rPr>
-              <w:t>The repositories’ README provides a link to the application on Heroku</w:t>
-            </w:r>
-            <w:r>
-              <w:rPr>
-                <w:rFonts w:cs="Arial"/>
-                <w:sz w:val="16"/>
-                <w:szCs w:val="16"/>
-              </w:rPr>
-              <w:t>, but doesn’t</w:t>
+              <w:t xml:space="preserve"> Project includes a </w:t>
+            </w:r>
+            <w:proofErr w:type="gramStart"/>
+            <w:r>
+              <w:rPr>
+                <w:rFonts w:cs="Arial"/>
+                <w:sz w:val="16"/>
+                <w:szCs w:val="16"/>
+              </w:rPr>
+              <w:t>Node.js .</w:t>
+            </w:r>
+            <w:proofErr w:type="spellStart"/>
+            <w:r>
+              <w:rPr>
+                <w:rFonts w:cs="Arial"/>
+                <w:sz w:val="16"/>
+                <w:szCs w:val="16"/>
+              </w:rPr>
+              <w:t>gitignore</w:t>
+            </w:r>
+            <w:proofErr w:type="spellEnd"/>
+            <w:proofErr w:type="gramEnd"/>
+            <w:r>
+              <w:rPr>
+                <w:rFonts w:cs="Arial"/>
+                <w:sz w:val="16"/>
+                <w:szCs w:val="16"/>
+              </w:rPr>
+              <w:t xml:space="preserve"> file. </w:t>
+            </w:r>
+          </w:p>
+          <w:p>
+            <w:pPr>
+              <w:rPr>
+                <w:rFonts w:cs="Arial"/>
+                <w:sz w:val="16"/>
+                <w:szCs w:val="16"/>
+              </w:rPr>
+            </w:pPr>
+            <w:r>
+              <w:rPr>
+                <w:rFonts w:cs="Arial"/>
+                <w:sz w:val="16"/>
+                <w:szCs w:val="16"/>
+              </w:rPr>
+              <w:t xml:space="preserve">The repositories’ README provides a link to the application on </w:t>
+            </w:r>
+            <w:proofErr w:type="gramStart"/>
+            <w:r>
+              <w:rPr>
+                <w:rFonts w:cs="Arial"/>
+                <w:sz w:val="16"/>
+                <w:szCs w:val="16"/>
+              </w:rPr>
+              <w:t>Heroku</w:t>
+            </w:r>
+            <w:r>
+              <w:rPr>
+                <w:rFonts w:cs="Arial"/>
+                <w:sz w:val="16"/>
+                <w:szCs w:val="16"/>
+              </w:rPr>
+              <w:t>, but</w:t>
+            </w:r>
+            <w:proofErr w:type="gramEnd"/>
+            <w:r>
+              <w:rPr>
+                <w:rFonts w:cs="Arial"/>
+                <w:sz w:val="16"/>
+                <w:szCs w:val="16"/>
+              </w:rPr>
+              <w:t xml:space="preserve"> doesn’t</w:t>
             </w:r>
             <w:r>
               <w:rPr>
@@ -2860,7 +3186,25 @@
                 <w:sz w:val="16"/>
                 <w:szCs w:val="16"/>
               </w:rPr>
-              <w:t>Some project files (views, public, etc) encapsulated in their own directory and some included correctly.</w:t>
+              <w:t xml:space="preserve">Some project files (views, public, </w:t>
+            </w:r>
+            <w:proofErr w:type="spellStart"/>
+            <w:r>
+              <w:rPr>
+                <w:rFonts w:cs="Arial"/>
+                <w:sz w:val="16"/>
+                <w:szCs w:val="16"/>
+              </w:rPr>
+              <w:t>etc</w:t>
+            </w:r>
+            <w:proofErr w:type="spellEnd"/>
+            <w:r>
+              <w:rPr>
+                <w:rFonts w:cs="Arial"/>
+                <w:sz w:val="16"/>
+                <w:szCs w:val="16"/>
+              </w:rPr>
+              <w:t>) encapsulated in their own directory and some included correctly.</w:t>
             </w:r>
           </w:p>
           <w:p>
@@ -2901,7 +3245,35 @@
                 <w:sz w:val="16"/>
                 <w:szCs w:val="16"/>
               </w:rPr>
-              <w:t xml:space="preserve"> Does not include a Node.js .gitignore file.</w:t>
+              <w:t xml:space="preserve"> Does not include a </w:t>
+            </w:r>
+            <w:proofErr w:type="gramStart"/>
+            <w:r>
+              <w:rPr>
+                <w:rFonts w:cs="Arial"/>
+                <w:sz w:val="16"/>
+                <w:szCs w:val="16"/>
+              </w:rPr>
+              <w:t>Node.js .</w:t>
+            </w:r>
+            <w:proofErr w:type="spellStart"/>
+            <w:r>
+              <w:rPr>
+                <w:rFonts w:cs="Arial"/>
+                <w:sz w:val="16"/>
+                <w:szCs w:val="16"/>
+              </w:rPr>
+              <w:t>gitignore</w:t>
+            </w:r>
+            <w:proofErr w:type="spellEnd"/>
+            <w:proofErr w:type="gramEnd"/>
+            <w:r>
+              <w:rPr>
+                <w:rFonts w:cs="Arial"/>
+                <w:sz w:val="16"/>
+                <w:szCs w:val="16"/>
+              </w:rPr>
+              <w:t xml:space="preserve"> file.</w:t>
             </w:r>
           </w:p>
           <w:p>
@@ -2926,7 +3298,25 @@
                 <w:sz w:val="16"/>
                 <w:szCs w:val="16"/>
               </w:rPr>
-              <w:t>does not provide a link to the application on Heroku, but does inform the user how to run the application locally</w:t>
+              <w:t xml:space="preserve">does not provide a link to the application on </w:t>
+            </w:r>
+            <w:proofErr w:type="gramStart"/>
+            <w:r>
+              <w:rPr>
+                <w:rFonts w:cs="Arial"/>
+                <w:sz w:val="16"/>
+                <w:szCs w:val="16"/>
+              </w:rPr>
+              <w:t>Heroku, but</w:t>
+            </w:r>
+            <w:proofErr w:type="gramEnd"/>
+            <w:r>
+              <w:rPr>
+                <w:rFonts w:cs="Arial"/>
+                <w:sz w:val="16"/>
+                <w:szCs w:val="16"/>
+              </w:rPr>
+              <w:t xml:space="preserve"> does inform the user how to run the application locally</w:t>
             </w:r>
             <w:r>
               <w:rPr>
@@ -2973,7 +3363,25 @@
                 <w:sz w:val="16"/>
                 <w:szCs w:val="16"/>
               </w:rPr>
-              <w:t>Variable naming does not follow standard conventions, and is inconsistent throughout.</w:t>
+              <w:t xml:space="preserve">Variable naming does not follow standard </w:t>
+            </w:r>
+            <w:proofErr w:type="gramStart"/>
+            <w:r>
+              <w:rPr>
+                <w:rFonts w:cs="Arial"/>
+                <w:sz w:val="16"/>
+                <w:szCs w:val="16"/>
+              </w:rPr>
+              <w:t>conventions, and</w:t>
+            </w:r>
+            <w:proofErr w:type="gramEnd"/>
+            <w:r>
+              <w:rPr>
+                <w:rFonts w:cs="Arial"/>
+                <w:sz w:val="16"/>
+                <w:szCs w:val="16"/>
+              </w:rPr>
+              <w:t xml:space="preserve"> is inconsistent throughout.</w:t>
             </w:r>
           </w:p>
           <w:p>
@@ -3007,24 +3415,60 @@
                 <w:sz w:val="16"/>
                 <w:szCs w:val="16"/>
               </w:rPr>
-              <w:t>No code (JS, CSS, etc) encapsulated in external files/files not included correctly.</w:t>
-            </w:r>
-          </w:p>
-          <w:p>
-            <w:pPr>
-              <w:rPr>
-                <w:rFonts w:cs="Arial"/>
-                <w:sz w:val="16"/>
-                <w:szCs w:val="16"/>
-              </w:rPr>
-            </w:pPr>
-            <w:r>
-              <w:rPr>
-                <w:rFonts w:cs="Arial"/>
-                <w:sz w:val="16"/>
-                <w:szCs w:val="16"/>
-              </w:rPr>
-              <w:t>No project files (views, public, etc) encapsulated in their own directory and some included correctly.</w:t>
+              <w:t xml:space="preserve">No code (JS, CSS, </w:t>
+            </w:r>
+            <w:proofErr w:type="spellStart"/>
+            <w:r>
+              <w:rPr>
+                <w:rFonts w:cs="Arial"/>
+                <w:sz w:val="16"/>
+                <w:szCs w:val="16"/>
+              </w:rPr>
+              <w:t>etc</w:t>
+            </w:r>
+            <w:proofErr w:type="spellEnd"/>
+            <w:r>
+              <w:rPr>
+                <w:rFonts w:cs="Arial"/>
+                <w:sz w:val="16"/>
+                <w:szCs w:val="16"/>
+              </w:rPr>
+              <w:t>) encapsulated in external files/files not included correctly.</w:t>
+            </w:r>
+          </w:p>
+          <w:p>
+            <w:pPr>
+              <w:rPr>
+                <w:rFonts w:cs="Arial"/>
+                <w:sz w:val="16"/>
+                <w:szCs w:val="16"/>
+              </w:rPr>
+            </w:pPr>
+            <w:r>
+              <w:rPr>
+                <w:rFonts w:cs="Arial"/>
+                <w:sz w:val="16"/>
+                <w:szCs w:val="16"/>
+              </w:rPr>
+              <w:t xml:space="preserve">No project files (views, public, </w:t>
+            </w:r>
+            <w:proofErr w:type="spellStart"/>
+            <w:r>
+              <w:rPr>
+                <w:rFonts w:cs="Arial"/>
+                <w:sz w:val="16"/>
+                <w:szCs w:val="16"/>
+              </w:rPr>
+              <w:t>etc</w:t>
+            </w:r>
+            <w:proofErr w:type="spellEnd"/>
+            <w:r>
+              <w:rPr>
+                <w:rFonts w:cs="Arial"/>
+                <w:sz w:val="16"/>
+                <w:szCs w:val="16"/>
+              </w:rPr>
+              <w:t>) encapsulated in their own directory and some included correctly.</w:t>
             </w:r>
           </w:p>
           <w:p>
@@ -3066,7 +3510,35 @@
                 <w:sz w:val="16"/>
                 <w:szCs w:val="16"/>
               </w:rPr>
-              <w:t xml:space="preserve"> Does not include a Node.js .gitignore file.</w:t>
+              <w:t xml:space="preserve"> Does not include a </w:t>
+            </w:r>
+            <w:proofErr w:type="gramStart"/>
+            <w:r>
+              <w:rPr>
+                <w:rFonts w:cs="Arial"/>
+                <w:sz w:val="16"/>
+                <w:szCs w:val="16"/>
+              </w:rPr>
+              <w:t>Node.js .</w:t>
+            </w:r>
+            <w:proofErr w:type="spellStart"/>
+            <w:r>
+              <w:rPr>
+                <w:rFonts w:cs="Arial"/>
+                <w:sz w:val="16"/>
+                <w:szCs w:val="16"/>
+              </w:rPr>
+              <w:t>gitignore</w:t>
+            </w:r>
+            <w:proofErr w:type="spellEnd"/>
+            <w:proofErr w:type="gramEnd"/>
+            <w:r>
+              <w:rPr>
+                <w:rFonts w:cs="Arial"/>
+                <w:sz w:val="16"/>
+                <w:szCs w:val="16"/>
+              </w:rPr>
+              <w:t xml:space="preserve"> file.</w:t>
             </w:r>
           </w:p>
           <w:p>
@@ -3142,7 +3614,7 @@
 </file>
 
 <file path=word/endnotes.xml><?xml version="1.0" encoding="utf-8"?>
-<w:endnotes xmlns:wpc="http://schemas.microsoft.com/office/word/2010/wordprocessingCanvas" xmlns:cx="http://schemas.microsoft.com/office/drawing/2014/chartex" xmlns:cx1="http://schemas.microsoft.com/office/drawing/2015/9/8/chartex" xmlns:mc="http://schemas.openxmlformats.org/markup-compatibility/2006" xmlns:o="urn:schemas-microsoft-com:office:office" xmlns:r="http://schemas.openxmlformats.org/officeDocument/2006/relationships" xmlns:m="http://schemas.openxmlformats.org/officeDocument/2006/math" xmlns:v="urn:schemas-microsoft-com:vml" xmlns:wp14="http://schemas.microsoft.com/office/word/2010/wordprocessingDrawing" xmlns:wp="http://schemas.openxmlformats.org/drawingml/2006/wordprocessingDrawing" xmlns:w10="urn:schemas-microsoft-com:office:word" xmlns:w="http://schemas.openxmlformats.org/wordprocessingml/2006/main" xmlns:w14="http://schemas.microsoft.com/office/word/2010/wordml" xmlns:w15="http://schemas.microsoft.com/office/word/2012/wordml" xmlns:w16se="http://schemas.microsoft.com/office/word/2015/wordml/symex" xmlns:wpg="http://schemas.microsoft.com/office/word/2010/wordprocessingGroup" xmlns:wpi="http://schemas.microsoft.com/office/word/2010/wordprocessingInk" xmlns:wne="http://schemas.microsoft.com/office/word/2006/wordml" xmlns:wps="http://schemas.microsoft.com/office/word/2010/wordprocessingShape" mc:Ignorable="w14 w15 w16se wp14">
+<w:endnotes xmlns:wpc="http://schemas.microsoft.com/office/word/2010/wordprocessingCanvas" xmlns:cx="http://schemas.microsoft.com/office/drawing/2014/chartex" xmlns:cx1="http://schemas.microsoft.com/office/drawing/2015/9/8/chartex" xmlns:cx2="http://schemas.microsoft.com/office/drawing/2015/10/21/chartex" xmlns:cx3="http://schemas.microsoft.com/office/drawing/2016/5/9/chartex" xmlns:cx4="http://schemas.microsoft.com/office/drawing/2016/5/10/chartex" xmlns:cx5="http://schemas.microsoft.com/office/drawing/2016/5/11/chartex" xmlns:cx6="http://schemas.microsoft.com/office/drawing/2016/5/12/chartex" xmlns:cx7="http://schemas.microsoft.com/office/drawing/2016/5/13/chartex" xmlns:cx8="http://schemas.microsoft.com/office/drawing/2016/5/14/chartex" xmlns:mc="http://schemas.openxmlformats.org/markup-compatibility/2006" xmlns:aink="http://schemas.microsoft.com/office/drawing/2016/ink" xmlns:am3d="http://schemas.microsoft.com/office/drawing/2017/model3d" xmlns:o="urn:schemas-microsoft-com:office:office" xmlns:r="http://schemas.openxmlformats.org/officeDocument/2006/relationships" xmlns:m="http://schemas.openxmlformats.org/officeDocument/2006/math" xmlns:v="urn:schemas-microsoft-com:vml" xmlns:wp14="http://schemas.microsoft.com/office/word/2010/wordprocessingDrawing" xmlns:wp="http://schemas.openxmlformats.org/drawingml/2006/wordprocessingDrawing" xmlns:w10="urn:schemas-microsoft-com:office:word" xmlns:w="http://schemas.openxmlformats.org/wordprocessingml/2006/main" xmlns:w14="http://schemas.microsoft.com/office/word/2010/wordml" xmlns:w15="http://schemas.microsoft.com/office/word/2012/wordml" xmlns:w16cid="http://schemas.microsoft.com/office/word/2016/wordml/cid" xmlns:w16se="http://schemas.microsoft.com/office/word/2015/wordml/symex" xmlns:wpg="http://schemas.microsoft.com/office/word/2010/wordprocessingGroup" xmlns:wpi="http://schemas.microsoft.com/office/word/2010/wordprocessingInk" xmlns:wne="http://schemas.microsoft.com/office/word/2006/wordml" xmlns:wps="http://schemas.microsoft.com/office/word/2010/wordprocessingShape" mc:Ignorable="w14 w15 w16se w16cid wp14">
   <w:endnote w:type="separator" w:id="-1">
     <w:p>
       <w:pPr>
@@ -3167,7 +3639,7 @@
 </file>
 
 <file path=word/footnotes.xml><?xml version="1.0" encoding="utf-8"?>
-<w:footnotes xmlns:wpc="http://schemas.microsoft.com/office/word/2010/wordprocessingCanvas" xmlns:cx="http://schemas.microsoft.com/office/drawing/2014/chartex" xmlns:cx1="http://schemas.microsoft.com/office/drawing/2015/9/8/chartex" xmlns:mc="http://schemas.openxmlformats.org/markup-compatibility/2006" xmlns:o="urn:schemas-microsoft-com:office:office" xmlns:r="http://schemas.openxmlformats.org/officeDocument/2006/relationships" xmlns:m="http://schemas.openxmlformats.org/officeDocument/2006/math" xmlns:v="urn:schemas-microsoft-com:vml" xmlns:wp14="http://schemas.microsoft.com/office/word/2010/wordprocessingDrawing" xmlns:wp="http://schemas.openxmlformats.org/drawingml/2006/wordprocessingDrawing" xmlns:w10="urn:schemas-microsoft-com:office:word" xmlns:w="http://schemas.openxmlformats.org/wordprocessingml/2006/main" xmlns:w14="http://schemas.microsoft.com/office/word/2010/wordml" xmlns:w15="http://schemas.microsoft.com/office/word/2012/wordml" xmlns:w16se="http://schemas.microsoft.com/office/word/2015/wordml/symex" xmlns:wpg="http://schemas.microsoft.com/office/word/2010/wordprocessingGroup" xmlns:wpi="http://schemas.microsoft.com/office/word/2010/wordprocessingInk" xmlns:wne="http://schemas.microsoft.com/office/word/2006/wordml" xmlns:wps="http://schemas.microsoft.com/office/word/2010/wordprocessingShape" mc:Ignorable="w14 w15 w16se wp14">
+<w:footnotes xmlns:wpc="http://schemas.microsoft.com/office/word/2010/wordprocessingCanvas" xmlns:cx="http://schemas.microsoft.com/office/drawing/2014/chartex" xmlns:cx1="http://schemas.microsoft.com/office/drawing/2015/9/8/chartex" xmlns:cx2="http://schemas.microsoft.com/office/drawing/2015/10/21/chartex" xmlns:cx3="http://schemas.microsoft.com/office/drawing/2016/5/9/chartex" xmlns:cx4="http://schemas.microsoft.com/office/drawing/2016/5/10/chartex" xmlns:cx5="http://schemas.microsoft.com/office/drawing/2016/5/11/chartex" xmlns:cx6="http://schemas.microsoft.com/office/drawing/2016/5/12/chartex" xmlns:cx7="http://schemas.microsoft.com/office/drawing/2016/5/13/chartex" xmlns:cx8="http://schemas.microsoft.com/office/drawing/2016/5/14/chartex" xmlns:mc="http://schemas.openxmlformats.org/markup-compatibility/2006" xmlns:aink="http://schemas.microsoft.com/office/drawing/2016/ink" xmlns:am3d="http://schemas.microsoft.com/office/drawing/2017/model3d" xmlns:o="urn:schemas-microsoft-com:office:office" xmlns:r="http://schemas.openxmlformats.org/officeDocument/2006/relationships" xmlns:m="http://schemas.openxmlformats.org/officeDocument/2006/math" xmlns:v="urn:schemas-microsoft-com:vml" xmlns:wp14="http://schemas.microsoft.com/office/word/2010/wordprocessingDrawing" xmlns:wp="http://schemas.openxmlformats.org/drawingml/2006/wordprocessingDrawing" xmlns:w10="urn:schemas-microsoft-com:office:word" xmlns:w="http://schemas.openxmlformats.org/wordprocessingml/2006/main" xmlns:w14="http://schemas.microsoft.com/office/word/2010/wordml" xmlns:w15="http://schemas.microsoft.com/office/word/2012/wordml" xmlns:w16cid="http://schemas.microsoft.com/office/word/2016/wordml/cid" xmlns:w16se="http://schemas.microsoft.com/office/word/2015/wordml/symex" xmlns:wpg="http://schemas.microsoft.com/office/word/2010/wordprocessingGroup" xmlns:wpi="http://schemas.microsoft.com/office/word/2010/wordprocessingInk" xmlns:wne="http://schemas.microsoft.com/office/word/2006/wordml" xmlns:wps="http://schemas.microsoft.com/office/word/2010/wordprocessingShape" mc:Ignorable="w14 w15 w16se w16cid wp14">
   <w:footnote w:type="separator" w:id="-1">
     <w:p>
       <w:pPr>
@@ -3192,7 +3664,7 @@
 </file>
 
 <file path=word/header1.xml><?xml version="1.0" encoding="utf-8"?>
-<w:hdr xmlns:wpc="http://schemas.microsoft.com/office/word/2010/wordprocessingCanvas" xmlns:cx="http://schemas.microsoft.com/office/drawing/2014/chartex" xmlns:cx1="http://schemas.microsoft.com/office/drawing/2015/9/8/chartex" xmlns:mc="http://schemas.openxmlformats.org/markup-compatibility/2006" xmlns:o="urn:schemas-microsoft-com:office:office" xmlns:r="http://schemas.openxmlformats.org/officeDocument/2006/relationships" xmlns:m="http://schemas.openxmlformats.org/officeDocument/2006/math" xmlns:v="urn:schemas-microsoft-com:vml" xmlns:wp14="http://schemas.microsoft.com/office/word/2010/wordprocessingDrawing" xmlns:wp="http://schemas.openxmlformats.org/drawingml/2006/wordprocessingDrawing" xmlns:w10="urn:schemas-microsoft-com:office:word" xmlns:w="http://schemas.openxmlformats.org/wordprocessingml/2006/main" xmlns:w14="http://schemas.microsoft.com/office/word/2010/wordml" xmlns:w15="http://schemas.microsoft.com/office/word/2012/wordml" xmlns:w16se="http://schemas.microsoft.com/office/word/2015/wordml/symex" xmlns:wpg="http://schemas.microsoft.com/office/word/2010/wordprocessingGroup" xmlns:wpi="http://schemas.microsoft.com/office/word/2010/wordprocessingInk" xmlns:wne="http://schemas.microsoft.com/office/word/2006/wordml" xmlns:wps="http://schemas.microsoft.com/office/word/2010/wordprocessingShape" mc:Ignorable="w14 w15 w16se wp14">
+<w:hdr xmlns:wpc="http://schemas.microsoft.com/office/word/2010/wordprocessingCanvas" xmlns:cx="http://schemas.microsoft.com/office/drawing/2014/chartex" xmlns:cx1="http://schemas.microsoft.com/office/drawing/2015/9/8/chartex" xmlns:cx2="http://schemas.microsoft.com/office/drawing/2015/10/21/chartex" xmlns:cx3="http://schemas.microsoft.com/office/drawing/2016/5/9/chartex" xmlns:cx4="http://schemas.microsoft.com/office/drawing/2016/5/10/chartex" xmlns:cx5="http://schemas.microsoft.com/office/drawing/2016/5/11/chartex" xmlns:cx6="http://schemas.microsoft.com/office/drawing/2016/5/12/chartex" xmlns:cx7="http://schemas.microsoft.com/office/drawing/2016/5/13/chartex" xmlns:cx8="http://schemas.microsoft.com/office/drawing/2016/5/14/chartex" xmlns:mc="http://schemas.openxmlformats.org/markup-compatibility/2006" xmlns:aink="http://schemas.microsoft.com/office/drawing/2016/ink" xmlns:am3d="http://schemas.microsoft.com/office/drawing/2017/model3d" xmlns:o="urn:schemas-microsoft-com:office:office" xmlns:r="http://schemas.openxmlformats.org/officeDocument/2006/relationships" xmlns:m="http://schemas.openxmlformats.org/officeDocument/2006/math" xmlns:v="urn:schemas-microsoft-com:vml" xmlns:wp14="http://schemas.microsoft.com/office/word/2010/wordprocessingDrawing" xmlns:wp="http://schemas.openxmlformats.org/drawingml/2006/wordprocessingDrawing" xmlns:w10="urn:schemas-microsoft-com:office:word" xmlns:w="http://schemas.openxmlformats.org/wordprocessingml/2006/main" xmlns:w14="http://schemas.microsoft.com/office/word/2010/wordml" xmlns:w15="http://schemas.microsoft.com/office/word/2012/wordml" xmlns:w16cid="http://schemas.microsoft.com/office/word/2016/wordml/cid" xmlns:w16se="http://schemas.microsoft.com/office/word/2015/wordml/symex" xmlns:wpg="http://schemas.microsoft.com/office/word/2010/wordprocessingGroup" xmlns:wpi="http://schemas.microsoft.com/office/word/2010/wordprocessingInk" xmlns:wne="http://schemas.microsoft.com/office/word/2006/wordml" xmlns:wps="http://schemas.microsoft.com/office/word/2010/wordprocessingShape" mc:Ignorable="w14 w15 w16se w16cid wp14">
   <w:p>
     <w:pPr>
       <w:pStyle w:val="Header"/>
@@ -3213,7 +3685,7 @@
 </file>
 
 <file path=word/numbering.xml><?xml version="1.0" encoding="utf-8"?>
-<w:numbering xmlns:wpc="http://schemas.microsoft.com/office/word/2010/wordprocessingCanvas" xmlns:cx="http://schemas.microsoft.com/office/drawing/2014/chartex" xmlns:cx1="http://schemas.microsoft.com/office/drawing/2015/9/8/chartex" xmlns:mc="http://schemas.openxmlformats.org/markup-compatibility/2006" xmlns:o="urn:schemas-microsoft-com:office:office" xmlns:r="http://schemas.openxmlformats.org/officeDocument/2006/relationships" xmlns:m="http://schemas.openxmlformats.org/officeDocument/2006/math" xmlns:v="urn:schemas-microsoft-com:vml" xmlns:wp14="http://schemas.microsoft.com/office/word/2010/wordprocessingDrawing" xmlns:wp="http://schemas.openxmlformats.org/drawingml/2006/wordprocessingDrawing" xmlns:w10="urn:schemas-microsoft-com:office:word" xmlns:w="http://schemas.openxmlformats.org/wordprocessingml/2006/main" xmlns:w14="http://schemas.microsoft.com/office/word/2010/wordml" xmlns:w15="http://schemas.microsoft.com/office/word/2012/wordml" xmlns:w16se="http://schemas.microsoft.com/office/word/2015/wordml/symex" xmlns:wpg="http://schemas.microsoft.com/office/word/2010/wordprocessingGroup" xmlns:wpi="http://schemas.microsoft.com/office/word/2010/wordprocessingInk" xmlns:wne="http://schemas.microsoft.com/office/word/2006/wordml" xmlns:wps="http://schemas.microsoft.com/office/word/2010/wordprocessingShape" mc:Ignorable="w14 w15 w16se wp14">
+<w:numbering xmlns:wpc="http://schemas.microsoft.com/office/word/2010/wordprocessingCanvas" xmlns:cx="http://schemas.microsoft.com/office/drawing/2014/chartex" xmlns:cx1="http://schemas.microsoft.com/office/drawing/2015/9/8/chartex" xmlns:cx2="http://schemas.microsoft.com/office/drawing/2015/10/21/chartex" xmlns:cx3="http://schemas.microsoft.com/office/drawing/2016/5/9/chartex" xmlns:cx4="http://schemas.microsoft.com/office/drawing/2016/5/10/chartex" xmlns:cx5="http://schemas.microsoft.com/office/drawing/2016/5/11/chartex" xmlns:cx6="http://schemas.microsoft.com/office/drawing/2016/5/12/chartex" xmlns:cx7="http://schemas.microsoft.com/office/drawing/2016/5/13/chartex" xmlns:cx8="http://schemas.microsoft.com/office/drawing/2016/5/14/chartex" xmlns:mc="http://schemas.openxmlformats.org/markup-compatibility/2006" xmlns:aink="http://schemas.microsoft.com/office/drawing/2016/ink" xmlns:am3d="http://schemas.microsoft.com/office/drawing/2017/model3d" xmlns:o="urn:schemas-microsoft-com:office:office" xmlns:r="http://schemas.openxmlformats.org/officeDocument/2006/relationships" xmlns:m="http://schemas.openxmlformats.org/officeDocument/2006/math" xmlns:v="urn:schemas-microsoft-com:vml" xmlns:wp14="http://schemas.microsoft.com/office/word/2010/wordprocessingDrawing" xmlns:wp="http://schemas.openxmlformats.org/drawingml/2006/wordprocessingDrawing" xmlns:w10="urn:schemas-microsoft-com:office:word" xmlns:w="http://schemas.openxmlformats.org/wordprocessingml/2006/main" xmlns:w14="http://schemas.microsoft.com/office/word/2010/wordml" xmlns:w15="http://schemas.microsoft.com/office/word/2012/wordml" xmlns:w16cid="http://schemas.microsoft.com/office/word/2016/wordml/cid" xmlns:w16se="http://schemas.microsoft.com/office/word/2015/wordml/symex" xmlns:wpg="http://schemas.microsoft.com/office/word/2010/wordprocessingGroup" xmlns:wpi="http://schemas.microsoft.com/office/word/2010/wordprocessingInk" xmlns:wne="http://schemas.microsoft.com/office/word/2006/wordml" xmlns:wps="http://schemas.microsoft.com/office/word/2010/wordprocessingShape" mc:Ignorable="w14 w15 w16se w16cid wp14">
   <w:abstractNum w:abstractNumId="0" w15:restartNumberingAfterBreak="0">
     <w:nsid w:val="6628678D"/>
     <w:multiLevelType w:val="hybridMultilevel"/>
@@ -3334,7 +3806,7 @@
 </file>
 
 <file path=word/styles.xml><?xml version="1.0" encoding="utf-8"?>
-<w:styles xmlns:mc="http://schemas.openxmlformats.org/markup-compatibility/2006" xmlns:r="http://schemas.openxmlformats.org/officeDocument/2006/relationships" xmlns:w="http://schemas.openxmlformats.org/wordprocessingml/2006/main" xmlns:w14="http://schemas.microsoft.com/office/word/2010/wordml" xmlns:w15="http://schemas.microsoft.com/office/word/2012/wordml" xmlns:w16se="http://schemas.microsoft.com/office/word/2015/wordml/symex" mc:Ignorable="w14 w15 w16se">
+<w:styles xmlns:mc="http://schemas.openxmlformats.org/markup-compatibility/2006" xmlns:r="http://schemas.openxmlformats.org/officeDocument/2006/relationships" xmlns:w="http://schemas.openxmlformats.org/wordprocessingml/2006/main" xmlns:w14="http://schemas.microsoft.com/office/word/2010/wordml" xmlns:w15="http://schemas.microsoft.com/office/word/2012/wordml" xmlns:w16cid="http://schemas.microsoft.com/office/word/2016/wordml/cid" xmlns:w16se="http://schemas.microsoft.com/office/word/2015/wordml/symex" mc:Ignorable="w14 w15 w16se w16cid">
   <w:docDefaults>
     <w:rPrDefault>
       <w:rPr>
@@ -3350,7 +3822,7 @@
       </w:pPr>
     </w:pPrDefault>
   </w:docDefaults>
-  <w:latentStyles w:defLockedState="0" w:defUIPriority="99" w:defSemiHidden="0" w:defUnhideWhenUsed="0" w:defQFormat="0" w:count="371">
+  <w:latentStyles w:defLockedState="0" w:defUIPriority="99" w:defSemiHidden="0" w:defUnhideWhenUsed="0" w:defQFormat="0" w:count="376">
     <w:lsdException w:name="Normal" w:uiPriority="0" w:qFormat="1"/>
     <w:lsdException w:name="heading 1" w:uiPriority="9" w:qFormat="1"/>
     <w:lsdException w:name="heading 2" w:semiHidden="1" w:uiPriority="9" w:unhideWhenUsed="1" w:qFormat="1"/>
@@ -3456,7 +3928,6 @@
     <w:lsdException w:name="HTML Sample" w:semiHidden="1" w:unhideWhenUsed="1"/>
     <w:lsdException w:name="HTML Typewriter" w:semiHidden="1" w:unhideWhenUsed="1"/>
     <w:lsdException w:name="HTML Variable" w:semiHidden="1" w:unhideWhenUsed="1"/>
-    <w:lsdException w:name="Normal Table" w:semiHidden="1" w:unhideWhenUsed="1"/>
     <w:lsdException w:name="annotation subject" w:semiHidden="1" w:unhideWhenUsed="1"/>
     <w:lsdException w:name="No List" w:semiHidden="1" w:unhideWhenUsed="1"/>
     <w:lsdException w:name="Outline List 1" w:semiHidden="1" w:unhideWhenUsed="1"/>
@@ -3499,11 +3970,8 @@
     <w:lsdException w:name="Table Contemporary" w:semiHidden="1" w:unhideWhenUsed="1"/>
     <w:lsdException w:name="Table Elegant" w:semiHidden="1" w:unhideWhenUsed="1"/>
     <w:lsdException w:name="Table Professional" w:semiHidden="1" w:unhideWhenUsed="1"/>
-    <w:lsdException w:name="Table Subtle 1" w:semiHidden="1" w:unhideWhenUsed="1"/>
     <w:lsdException w:name="Table Subtle 2" w:semiHidden="1" w:unhideWhenUsed="1"/>
     <w:lsdException w:name="Table Web 1" w:semiHidden="1" w:unhideWhenUsed="1"/>
-    <w:lsdException w:name="Table Web 2" w:semiHidden="1" w:unhideWhenUsed="1"/>
-    <w:lsdException w:name="Table Web 3" w:semiHidden="1" w:unhideWhenUsed="1"/>
     <w:lsdException w:name="Balloon Text" w:semiHidden="1" w:unhideWhenUsed="1"/>
     <w:lsdException w:name="Table Grid" w:uiPriority="59"/>
     <w:lsdException w:name="Table Theme" w:semiHidden="1" w:unhideWhenUsed="1"/>
@@ -3722,6 +4190,11 @@
     <w:lsdException w:name="List Table 5 Dark Accent 6" w:uiPriority="50"/>
     <w:lsdException w:name="List Table 6 Colorful Accent 6" w:uiPriority="51"/>
     <w:lsdException w:name="List Table 7 Colorful Accent 6" w:uiPriority="52"/>
+    <w:lsdException w:name="Mention" w:semiHidden="1" w:unhideWhenUsed="1"/>
+    <w:lsdException w:name="Smart Hyperlink" w:semiHidden="1" w:unhideWhenUsed="1"/>
+    <w:lsdException w:name="Hashtag" w:semiHidden="1" w:unhideWhenUsed="1"/>
+    <w:lsdException w:name="Unresolved Mention" w:semiHidden="1" w:unhideWhenUsed="1"/>
+    <w:lsdException w:name="Smart Link" w:semiHidden="1" w:unhideWhenUsed="1"/>
   </w:latentStyles>
   <w:style w:type="paragraph" w:default="1" w:styleId="Normal">
     <w:name w:val="Normal"/>

</xml_diff>

<commit_message>
Added comments, tweaked a few items while on  mobile version.
</commit_message>
<xml_diff>
--- a/Project - Item Review Node Application.docx
+++ b/Project - Item Review Node Application.docx
@@ -784,51 +784,89 @@
               <w:pStyle w:val="NoSpacing"/>
             </w:pPr>
             <w:r>
+              <w:rPr>
+                <w:highlight w:val="green"/>
+              </w:rPr>
               <w:t xml:space="preserve">At least two item </w:t>
             </w:r>
             <w:r>
+              <w:rPr>
+                <w:highlight w:val="green"/>
+              </w:rPr>
               <w:t>pages that fetch</w:t>
             </w:r>
             <w:r>
+              <w:rPr>
+                <w:highlight w:val="green"/>
+              </w:rPr>
               <w:t xml:space="preserve"> data from </w:t>
             </w:r>
             <w:r>
               <w:rPr>
                 <w:b/>
+                <w:highlight w:val="green"/>
               </w:rPr>
               <w:t>GitHub Gist</w:t>
             </w:r>
             <w:r>
+              <w:rPr>
+                <w:highlight w:val="green"/>
+              </w:rPr>
               <w:t xml:space="preserve"> – </w:t>
             </w:r>
             <w:r>
+              <w:rPr>
+                <w:highlight w:val="green"/>
+              </w:rPr>
               <w:t xml:space="preserve">this data must be displayed in </w:t>
             </w:r>
             <w:r>
+              <w:rPr>
+                <w:highlight w:val="green"/>
+              </w:rPr>
               <w:t>a</w:t>
             </w:r>
             <w:r>
+              <w:rPr>
+                <w:highlight w:val="green"/>
+              </w:rPr>
               <w:t>n HTML</w:t>
             </w:r>
             <w:r>
+              <w:rPr>
+                <w:highlight w:val="green"/>
+              </w:rPr>
               <w:t xml:space="preserve"> table</w:t>
             </w:r>
             <w:r>
+              <w:rPr>
+                <w:highlight w:val="green"/>
+              </w:rPr>
               <w:t xml:space="preserve">. </w:t>
             </w:r>
             <w:r>
+              <w:rPr>
+                <w:highlight w:val="green"/>
+              </w:rPr>
               <w:t>The user</w:t>
             </w:r>
             <w:r>
+              <w:rPr>
+                <w:highlight w:val="green"/>
+              </w:rPr>
               <w:t xml:space="preserve"> also</w:t>
             </w:r>
             <w:r>
+              <w:rPr>
+                <w:highlight w:val="green"/>
+              </w:rPr>
               <w:t xml:space="preserve"> needs to be able to query any number of items, for example, if s/he types </w:t>
             </w:r>
             <w:r>
               <w:rPr>
                 <w:b/>
                 <w:i/>
+                <w:highlight w:val="green"/>
               </w:rPr>
               <w:t>/</w:t>
             </w:r>
@@ -837,6 +875,7 @@
               <w:rPr>
                 <w:b/>
                 <w:i/>
+                <w:highlight w:val="green"/>
               </w:rPr>
               <w:t>jerseys?count</w:t>
             </w:r>
@@ -845,30 +884,28 @@
               <w:rPr>
                 <w:b/>
                 <w:i/>
-              </w:rPr>
-              <w:t>=2</w:t>
-            </w:r>
-            <w:r>
-              <w:rPr>
-                <w:b/>
-                <w:i/>
-              </w:rPr>
-              <w:t xml:space="preserve"> </w:t>
-            </w:r>
-            <w:r>
-              <w:t>into the addres</w:t>
-            </w:r>
-            <w:r>
-              <w:t xml:space="preserve">s bar, </w:t>
-            </w:r>
-            <w:r>
+                <w:highlight w:val="green"/>
+              </w:rPr>
+              <w:t xml:space="preserve">=2 </w:t>
+            </w:r>
+            <w:r>
+              <w:rPr>
+                <w:highlight w:val="green"/>
+              </w:rPr>
+              <w:t xml:space="preserve">into the address bar, </w:t>
+            </w:r>
+            <w:r>
+              <w:rPr>
+                <w:highlight w:val="green"/>
+              </w:rPr>
               <w:t>it will only return the first two item objects</w:t>
             </w:r>
             <w:r>
+              <w:rPr>
+                <w:highlight w:val="green"/>
+              </w:rPr>
               <w:t>.</w:t>
             </w:r>
-            <w:bookmarkStart w:id="0" w:name="_GoBack"/>
-            <w:bookmarkEnd w:id="0"/>
           </w:p>
         </w:tc>
       </w:tr>
@@ -1007,15 +1044,30 @@
               <w:t>. When the user writes and submits their comment, append the contents to a div.</w:t>
             </w:r>
             <w:r>
-              <w:t xml:space="preserve"> Display an avatar</w:t>
-            </w:r>
-            <w:r>
+              <w:t xml:space="preserve"> </w:t>
+            </w:r>
+            <w:r>
+              <w:rPr>
+                <w:highlight w:val="green"/>
+              </w:rPr>
+              <w:t>Display an avatar</w:t>
+            </w:r>
+            <w:r>
+              <w:rPr>
+                <w:highlight w:val="green"/>
+              </w:rPr>
               <w:t xml:space="preserve"> image</w:t>
             </w:r>
             <w:r>
+              <w:rPr>
+                <w:highlight w:val="green"/>
+              </w:rPr>
               <w:t xml:space="preserve"> (found online, or we can supply one)</w:t>
             </w:r>
             <w:r>
+              <w:rPr>
+                <w:highlight w:val="green"/>
+              </w:rPr>
               <w:t>, name, comment and date/time.</w:t>
             </w:r>
           </w:p>
@@ -1223,6 +1275,7 @@
                 <w:b/>
               </w:rPr>
             </w:pPr>
+            <w:bookmarkStart w:id="0" w:name="_GoBack" w:colFirst="1" w:colLast="1"/>
             <w:r>
               <w:rPr>
                 <w:b/>
@@ -1267,6 +1320,7 @@
           </w:p>
         </w:tc>
       </w:tr>
+      <w:bookmarkEnd w:id="0"/>
       <w:tr>
         <w:tc>
           <w:tcPr>
@@ -3928,6 +3982,7 @@
     <w:lsdException w:name="HTML Sample" w:semiHidden="1" w:unhideWhenUsed="1"/>
     <w:lsdException w:name="HTML Typewriter" w:semiHidden="1" w:unhideWhenUsed="1"/>
     <w:lsdException w:name="HTML Variable" w:semiHidden="1" w:unhideWhenUsed="1"/>
+    <w:lsdException w:name="Normal Table" w:semiHidden="1" w:unhideWhenUsed="1"/>
     <w:lsdException w:name="annotation subject" w:semiHidden="1" w:unhideWhenUsed="1"/>
     <w:lsdException w:name="No List" w:semiHidden="1" w:unhideWhenUsed="1"/>
     <w:lsdException w:name="Outline List 1" w:semiHidden="1" w:unhideWhenUsed="1"/>
@@ -3970,8 +4025,11 @@
     <w:lsdException w:name="Table Contemporary" w:semiHidden="1" w:unhideWhenUsed="1"/>
     <w:lsdException w:name="Table Elegant" w:semiHidden="1" w:unhideWhenUsed="1"/>
     <w:lsdException w:name="Table Professional" w:semiHidden="1" w:unhideWhenUsed="1"/>
+    <w:lsdException w:name="Table Subtle 1" w:semiHidden="1" w:unhideWhenUsed="1"/>
     <w:lsdException w:name="Table Subtle 2" w:semiHidden="1" w:unhideWhenUsed="1"/>
     <w:lsdException w:name="Table Web 1" w:semiHidden="1" w:unhideWhenUsed="1"/>
+    <w:lsdException w:name="Table Web 2" w:semiHidden="1" w:unhideWhenUsed="1"/>
+    <w:lsdException w:name="Table Web 3" w:semiHidden="1" w:unhideWhenUsed="1"/>
     <w:lsdException w:name="Balloon Text" w:semiHidden="1" w:unhideWhenUsed="1"/>
     <w:lsdException w:name="Table Grid" w:uiPriority="59"/>
     <w:lsdException w:name="Table Theme" w:semiHidden="1" w:unhideWhenUsed="1"/>

</xml_diff>